<commit_message>
add model + data DVC tracking
</commit_message>
<xml_diff>
--- a/Báo cáo thực tập doanh nghiệp.docx
+++ b/Báo cáo thực tập doanh nghiệp.docx
@@ -1,6 +1,6 @@
 
 <file path=word/document.xml><?xml version="1.0" encoding="utf-8"?>
-<w:document xmlns:wpc="http://schemas.microsoft.com/office/word/2010/wordprocessingCanvas" xmlns:cx="http://schemas.microsoft.com/office/drawing/2014/chartex" xmlns:cx1="http://schemas.microsoft.com/office/drawing/2015/9/8/chartex" xmlns:cx2="http://schemas.microsoft.com/office/drawing/2015/10/21/chartex" xmlns:cx3="http://schemas.microsoft.com/office/drawing/2016/5/9/chartex" xmlns:cx4="http://schemas.microsoft.com/office/drawing/2016/5/10/chartex" xmlns:cx5="http://schemas.microsoft.com/office/drawing/2016/5/11/chartex" xmlns:cx6="http://schemas.microsoft.com/office/drawing/2016/5/12/chartex" xmlns:cx7="http://schemas.microsoft.com/office/drawing/2016/5/13/chartex" xmlns:cx8="http://schemas.microsoft.com/office/drawing/2016/5/14/chartex" xmlns:mc="http://schemas.openxmlformats.org/markup-compatibility/2006" xmlns:aink="http://schemas.microsoft.com/office/drawing/2016/ink" xmlns:am3d="http://schemas.microsoft.com/office/drawing/2017/model3d" xmlns:o="urn:schemas-microsoft-com:office:office" xmlns:oel="http://schemas.microsoft.com/office/2019/extlst" xmlns:r="http://schemas.openxmlformats.org/officeDocument/2006/relationships" xmlns:m="http://schemas.openxmlformats.org/officeDocument/2006/math" xmlns:v="urn:schemas-microsoft-com:vml" xmlns:wp14="http://schemas.microsoft.com/office/word/2010/wordprocessingDrawing" xmlns:wp="http://schemas.openxmlformats.org/drawingml/2006/wordprocessingDrawing" xmlns:w10="urn:schemas-microsoft-com:office:word" xmlns:w="http://schemas.openxmlformats.org/wordprocessingml/2006/main" xmlns:w14="http://schemas.microsoft.com/office/word/2010/wordml" xmlns:w15="http://schemas.microsoft.com/office/word/2012/wordml" xmlns:w16cex="http://schemas.microsoft.com/office/word/2018/wordml/cex" xmlns:w16cid="http://schemas.microsoft.com/office/word/2016/wordml/cid" xmlns:w16="http://schemas.microsoft.com/office/word/2018/wordml" xmlns:w16du="http://schemas.microsoft.com/office/word/2023/wordml/word16du" xmlns:w16sdtdh="http://schemas.microsoft.com/office/word/2020/wordml/sdtdatahash" xmlns:w16sdtfl="http://schemas.microsoft.com/office/word/2024/wordml/sdtformatlock" xmlns:w16se="http://schemas.microsoft.com/office/word/2015/wordml/symex" xmlns:wpg="http://schemas.microsoft.com/office/word/2010/wordprocessingGroup" xmlns:wpi="http://schemas.microsoft.com/office/word/2010/wordprocessingInk" xmlns:wne="http://schemas.microsoft.com/office/word/2006/wordml" xmlns:wps="http://schemas.microsoft.com/office/word/2010/wordprocessingShape" mc:Ignorable="w14 w15 w16se w16cid w16 w16cex w16sdtdh w16sdtfl w16du wp14">
+<w:document xmlns:wpc="http://schemas.microsoft.com/office/word/2010/wordprocessingCanvas" xmlns:cx="http://schemas.microsoft.com/office/drawing/2014/chartex" xmlns:cx1="http://schemas.microsoft.com/office/drawing/2015/9/8/chartex" xmlns:cx2="http://schemas.microsoft.com/office/drawing/2015/10/21/chartex" xmlns:cx3="http://schemas.microsoft.com/office/drawing/2016/5/9/chartex" xmlns:cx4="http://schemas.microsoft.com/office/drawing/2016/5/10/chartex" xmlns:cx5="http://schemas.microsoft.com/office/drawing/2016/5/11/chartex" xmlns:cx6="http://schemas.microsoft.com/office/drawing/2016/5/12/chartex" xmlns:cx7="http://schemas.microsoft.com/office/drawing/2016/5/13/chartex" xmlns:cx8="http://schemas.microsoft.com/office/drawing/2016/5/14/chartex" xmlns:mc="http://schemas.openxmlformats.org/markup-compatibility/2006" xmlns:aink="http://schemas.microsoft.com/office/drawing/2016/ink" xmlns:am3d="http://schemas.microsoft.com/office/drawing/2017/model3d" xmlns:o="urn:schemas-microsoft-com:office:office" xmlns:oel="http://schemas.microsoft.com/office/2019/extlst" xmlns:r="http://schemas.openxmlformats.org/officeDocument/2006/relationships" xmlns:m="http://schemas.openxmlformats.org/officeDocument/2006/math" xmlns:v="urn:schemas-microsoft-com:vml" xmlns:wp14="http://schemas.microsoft.com/office/word/2010/wordprocessingDrawing" xmlns:wp="http://schemas.openxmlformats.org/drawingml/2006/wordprocessingDrawing" xmlns:w10="urn:schemas-microsoft-com:office:word" xmlns:w="http://schemas.openxmlformats.org/wordprocessingml/2006/main" xmlns:w14="http://schemas.microsoft.com/office/word/2010/wordml" xmlns:w15="http://schemas.microsoft.com/office/word/2012/wordml" xmlns:w16cex="http://schemas.microsoft.com/office/word/2018/wordml/cex" xmlns:w16cid="http://schemas.microsoft.com/office/word/2016/wordml/cid" xmlns:w16="http://schemas.microsoft.com/office/word/2018/wordml" xmlns:w16sdtdh="http://schemas.microsoft.com/office/word/2020/wordml/sdtdatahash" xmlns:w16se="http://schemas.microsoft.com/office/word/2015/wordml/symex" xmlns:wpg="http://schemas.microsoft.com/office/word/2010/wordprocessingGroup" xmlns:wpi="http://schemas.microsoft.com/office/word/2010/wordprocessingInk" xmlns:wne="http://schemas.microsoft.com/office/word/2006/wordml" xmlns:wps="http://schemas.microsoft.com/office/word/2010/wordprocessingShape" mc:Ignorable="w14 w15 w16se w16cid w16 w16cex w16sdtdh wp14">
   <w:body>
     <w:p>
       <w:pPr>
@@ -145,9 +145,8 @@
                                 <w:sz w:val="36"/>
                                 <w:szCs w:val="36"/>
                               </w:rPr>
-                              <w:t xml:space="preserve">Môn </w:t>
+                              <w:t xml:space="preserve">Môn học: </w:t>
                             </w:r>
-                            <w:proofErr w:type="spellStart"/>
                             <w:r>
                               <w:rPr>
                                 <w:rFonts w:cs="Times New Roman"/>
@@ -156,106 +155,7 @@
                                 <w:sz w:val="36"/>
                                 <w:szCs w:val="36"/>
                               </w:rPr>
-                              <w:t>học</w:t>
-                            </w:r>
-                            <w:proofErr w:type="spellEnd"/>
-                            <w:r>
-                              <w:rPr>
-                                <w:rFonts w:cs="Times New Roman"/>
-                                <w:b/>
-                                <w:color w:val="000000"/>
-                                <w:sz w:val="36"/>
-                                <w:szCs w:val="36"/>
-                              </w:rPr>
-                              <w:t xml:space="preserve">: </w:t>
-                            </w:r>
-                            <w:proofErr w:type="spellStart"/>
-                            <w:r>
-                              <w:rPr>
-                                <w:rFonts w:cs="Times New Roman"/>
-                                <w:b/>
-                                <w:color w:val="000000"/>
-                                <w:sz w:val="36"/>
-                                <w:szCs w:val="36"/>
-                              </w:rPr>
-                              <w:t>Thực</w:t>
-                            </w:r>
-                            <w:proofErr w:type="spellEnd"/>
-                            <w:r>
-                              <w:rPr>
-                                <w:rFonts w:cs="Times New Roman"/>
-                                <w:b/>
-                                <w:color w:val="000000"/>
-                                <w:sz w:val="36"/>
-                                <w:szCs w:val="36"/>
-                              </w:rPr>
-                              <w:t xml:space="preserve"> </w:t>
-                            </w:r>
-                            <w:proofErr w:type="spellStart"/>
-                            <w:r>
-                              <w:rPr>
-                                <w:rFonts w:cs="Times New Roman"/>
-                                <w:b/>
-                                <w:color w:val="000000"/>
-                                <w:sz w:val="36"/>
-                                <w:szCs w:val="36"/>
-                              </w:rPr>
-                              <w:t>tập</w:t>
-                            </w:r>
-                            <w:proofErr w:type="spellEnd"/>
-                            <w:r>
-                              <w:rPr>
-                                <w:rFonts w:cs="Times New Roman"/>
-                                <w:b/>
-                                <w:color w:val="000000"/>
-                                <w:sz w:val="36"/>
-                                <w:szCs w:val="36"/>
-                              </w:rPr>
-                              <w:t xml:space="preserve"> </w:t>
-                            </w:r>
-                            <w:proofErr w:type="spellStart"/>
-                            <w:r>
-                              <w:rPr>
-                                <w:rFonts w:cs="Times New Roman"/>
-                                <w:b/>
-                                <w:color w:val="000000"/>
-                                <w:sz w:val="36"/>
-                                <w:szCs w:val="36"/>
-                              </w:rPr>
-                              <w:t>doanh</w:t>
-                            </w:r>
-                            <w:proofErr w:type="spellEnd"/>
-                            <w:r>
-                              <w:rPr>
-                                <w:rFonts w:cs="Times New Roman"/>
-                                <w:b/>
-                                <w:color w:val="000000"/>
-                                <w:sz w:val="36"/>
-                                <w:szCs w:val="36"/>
-                              </w:rPr>
-                              <w:t xml:space="preserve"> </w:t>
-                            </w:r>
-                            <w:proofErr w:type="spellStart"/>
-                            <w:r>
-                              <w:rPr>
-                                <w:rFonts w:cs="Times New Roman"/>
-                                <w:b/>
-                                <w:color w:val="000000"/>
-                                <w:sz w:val="36"/>
-                                <w:szCs w:val="36"/>
-                              </w:rPr>
-                              <w:t>nghiệp</w:t>
-                            </w:r>
-                            <w:proofErr w:type="spellEnd"/>
-                            <w:r>
-                              <w:rPr>
-                                <w:rFonts w:cs="Times New Roman"/>
-                                <w:b/>
-                                <w:color w:val="000000"/>
-                                <w:sz w:val="36"/>
-                                <w:szCs w:val="36"/>
-                              </w:rPr>
-                              <w:t xml:space="preserve"> – IS502.P21</w:t>
+                              <w:t>Thực tập doanh nghiệp – IS502.P21</w:t>
                             </w:r>
                           </w:p>
                         </w:txbxContent>
@@ -316,9 +216,8 @@
                           <w:sz w:val="36"/>
                           <w:szCs w:val="36"/>
                         </w:rPr>
-                        <w:t xml:space="preserve">Môn </w:t>
+                        <w:t xml:space="preserve">Môn học: </w:t>
                       </w:r>
-                      <w:proofErr w:type="spellStart"/>
                       <w:r>
                         <w:rPr>
                           <w:rFonts w:cs="Times New Roman"/>
@@ -327,106 +226,7 @@
                           <w:sz w:val="36"/>
                           <w:szCs w:val="36"/>
                         </w:rPr>
-                        <w:t>học</w:t>
-                      </w:r>
-                      <w:proofErr w:type="spellEnd"/>
-                      <w:r>
-                        <w:rPr>
-                          <w:rFonts w:cs="Times New Roman"/>
-                          <w:b/>
-                          <w:color w:val="000000"/>
-                          <w:sz w:val="36"/>
-                          <w:szCs w:val="36"/>
-                        </w:rPr>
-                        <w:t xml:space="preserve">: </w:t>
-                      </w:r>
-                      <w:proofErr w:type="spellStart"/>
-                      <w:r>
-                        <w:rPr>
-                          <w:rFonts w:cs="Times New Roman"/>
-                          <w:b/>
-                          <w:color w:val="000000"/>
-                          <w:sz w:val="36"/>
-                          <w:szCs w:val="36"/>
-                        </w:rPr>
-                        <w:t>Thực</w:t>
-                      </w:r>
-                      <w:proofErr w:type="spellEnd"/>
-                      <w:r>
-                        <w:rPr>
-                          <w:rFonts w:cs="Times New Roman"/>
-                          <w:b/>
-                          <w:color w:val="000000"/>
-                          <w:sz w:val="36"/>
-                          <w:szCs w:val="36"/>
-                        </w:rPr>
-                        <w:t xml:space="preserve"> </w:t>
-                      </w:r>
-                      <w:proofErr w:type="spellStart"/>
-                      <w:r>
-                        <w:rPr>
-                          <w:rFonts w:cs="Times New Roman"/>
-                          <w:b/>
-                          <w:color w:val="000000"/>
-                          <w:sz w:val="36"/>
-                          <w:szCs w:val="36"/>
-                        </w:rPr>
-                        <w:t>tập</w:t>
-                      </w:r>
-                      <w:proofErr w:type="spellEnd"/>
-                      <w:r>
-                        <w:rPr>
-                          <w:rFonts w:cs="Times New Roman"/>
-                          <w:b/>
-                          <w:color w:val="000000"/>
-                          <w:sz w:val="36"/>
-                          <w:szCs w:val="36"/>
-                        </w:rPr>
-                        <w:t xml:space="preserve"> </w:t>
-                      </w:r>
-                      <w:proofErr w:type="spellStart"/>
-                      <w:r>
-                        <w:rPr>
-                          <w:rFonts w:cs="Times New Roman"/>
-                          <w:b/>
-                          <w:color w:val="000000"/>
-                          <w:sz w:val="36"/>
-                          <w:szCs w:val="36"/>
-                        </w:rPr>
-                        <w:t>doanh</w:t>
-                      </w:r>
-                      <w:proofErr w:type="spellEnd"/>
-                      <w:r>
-                        <w:rPr>
-                          <w:rFonts w:cs="Times New Roman"/>
-                          <w:b/>
-                          <w:color w:val="000000"/>
-                          <w:sz w:val="36"/>
-                          <w:szCs w:val="36"/>
-                        </w:rPr>
-                        <w:t xml:space="preserve"> </w:t>
-                      </w:r>
-                      <w:proofErr w:type="spellStart"/>
-                      <w:r>
-                        <w:rPr>
-                          <w:rFonts w:cs="Times New Roman"/>
-                          <w:b/>
-                          <w:color w:val="000000"/>
-                          <w:sz w:val="36"/>
-                          <w:szCs w:val="36"/>
-                        </w:rPr>
-                        <w:t>nghiệp</w:t>
-                      </w:r>
-                      <w:proofErr w:type="spellEnd"/>
-                      <w:r>
-                        <w:rPr>
-                          <w:rFonts w:cs="Times New Roman"/>
-                          <w:b/>
-                          <w:color w:val="000000"/>
-                          <w:sz w:val="36"/>
-                          <w:szCs w:val="36"/>
-                        </w:rPr>
-                        <w:t xml:space="preserve"> – IS502.P21</w:t>
+                        <w:t>Thực tập doanh nghiệp – IS502.P21</w:t>
                       </w:r>
                     </w:p>
                   </w:txbxContent>
@@ -767,7 +567,6 @@
                               </w:rPr>
                               <w:t xml:space="preserve">ĐẠI HỌC QUỐC GIA </w:t>
                             </w:r>
-                            <w:proofErr w:type="gramStart"/>
                             <w:r>
                               <w:rPr>
                                 <w:rFonts w:cs="Times New Roman"/>
@@ -785,27 +584,7 @@
                                   <w14:round/>
                                 </w14:textOutline>
                               </w:rPr>
-                              <w:t>TP.HỒ</w:t>
-                            </w:r>
-                            <w:proofErr w:type="gramEnd"/>
-                            <w:r>
-                              <w:rPr>
-                                <w:rFonts w:cs="Times New Roman"/>
-                                <w:color w:val="000000" w:themeColor="text1"/>
-                                <w:sz w:val="32"/>
-                                <w:szCs w:val="32"/>
-                                <w14:shadow w14:blurRad="38100" w14:dist="19050" w14:dir="2700000" w14:sx="100000" w14:sy="100000" w14:kx="0" w14:ky="0" w14:algn="tl">
-                                  <w14:schemeClr w14:val="dk1">
-                                    <w14:alpha w14:val="60000"/>
-                                  </w14:schemeClr>
-                                </w14:shadow>
-                                <w14:textOutline w14:w="0" w14:cap="flat" w14:cmpd="sng" w14:algn="ctr">
-                                  <w14:noFill/>
-                                  <w14:prstDash w14:val="solid"/>
-                                  <w14:round/>
-                                </w14:textOutline>
-                              </w:rPr>
-                              <w:t xml:space="preserve"> CHÍ MINH</w:t>
+                              <w:t>TP.HỒ CHÍ MINH</w:t>
                             </w:r>
                           </w:p>
                           <w:p>
@@ -978,7 +757,6 @@
                         </w:rPr>
                         <w:t xml:space="preserve">ĐẠI HỌC QUỐC GIA </w:t>
                       </w:r>
-                      <w:proofErr w:type="gramStart"/>
                       <w:r>
                         <w:rPr>
                           <w:rFonts w:cs="Times New Roman"/>
@@ -996,27 +774,7 @@
                             <w14:round/>
                           </w14:textOutline>
                         </w:rPr>
-                        <w:t>TP.HỒ</w:t>
-                      </w:r>
-                      <w:proofErr w:type="gramEnd"/>
-                      <w:r>
-                        <w:rPr>
-                          <w:rFonts w:cs="Times New Roman"/>
-                          <w:color w:val="000000" w:themeColor="text1"/>
-                          <w:sz w:val="32"/>
-                          <w:szCs w:val="32"/>
-                          <w14:shadow w14:blurRad="38100" w14:dist="19050" w14:dir="2700000" w14:sx="100000" w14:sy="100000" w14:kx="0" w14:ky="0" w14:algn="tl">
-                            <w14:schemeClr w14:val="dk1">
-                              <w14:alpha w14:val="60000"/>
-                            </w14:schemeClr>
-                          </w14:shadow>
-                          <w14:textOutline w14:w="0" w14:cap="flat" w14:cmpd="sng" w14:algn="ctr">
-                            <w14:noFill/>
-                            <w14:prstDash w14:val="solid"/>
-                            <w14:round/>
-                          </w14:textOutline>
-                        </w:rPr>
-                        <w:t xml:space="preserve"> CHÍ MINH</w:t>
+                        <w:t>TP.HỒ CHÍ MINH</w:t>
                       </w:r>
                     </w:p>
                     <w:p>
@@ -1186,7 +944,6 @@
                                 <w:szCs w:val="30"/>
                               </w:rPr>
                             </w:pPr>
-                            <w:proofErr w:type="spellStart"/>
                             <w:r>
                               <w:rPr>
                                 <w:rFonts w:cs="Times New Roman"/>
@@ -1194,29 +951,8 @@
                                 <w:sz w:val="30"/>
                                 <w:szCs w:val="30"/>
                               </w:rPr>
-                              <w:t>Giảng</w:t>
+                              <w:t>Giảng viên</w:t>
                             </w:r>
-                            <w:proofErr w:type="spellEnd"/>
-                            <w:r>
-                              <w:rPr>
-                                <w:rFonts w:cs="Times New Roman"/>
-                                <w:b/>
-                                <w:sz w:val="30"/>
-                                <w:szCs w:val="30"/>
-                              </w:rPr>
-                              <w:t xml:space="preserve"> </w:t>
-                            </w:r>
-                            <w:proofErr w:type="spellStart"/>
-                            <w:r>
-                              <w:rPr>
-                                <w:rFonts w:cs="Times New Roman"/>
-                                <w:b/>
-                                <w:sz w:val="30"/>
-                                <w:szCs w:val="30"/>
-                              </w:rPr>
-                              <w:t>viên</w:t>
-                            </w:r>
-                            <w:proofErr w:type="spellEnd"/>
                             <w:r>
                               <w:rPr>
                                 <w:rFonts w:cs="Times New Roman"/>
@@ -1290,39 +1026,8 @@
                                 <w:sz w:val="30"/>
                                 <w:szCs w:val="30"/>
                               </w:rPr>
-                              <w:t xml:space="preserve">Công ty </w:t>
+                              <w:t>Công ty thực tập</w:t>
                             </w:r>
-                            <w:proofErr w:type="spellStart"/>
-                            <w:r>
-                              <w:rPr>
-                                <w:b/>
-                                <w:color w:val="auto"/>
-                                <w:sz w:val="30"/>
-                                <w:szCs w:val="30"/>
-                              </w:rPr>
-                              <w:t>thực</w:t>
-                            </w:r>
-                            <w:proofErr w:type="spellEnd"/>
-                            <w:r>
-                              <w:rPr>
-                                <w:b/>
-                                <w:color w:val="auto"/>
-                                <w:sz w:val="30"/>
-                                <w:szCs w:val="30"/>
-                              </w:rPr>
-                              <w:t xml:space="preserve"> </w:t>
-                            </w:r>
-                            <w:proofErr w:type="spellStart"/>
-                            <w:r>
-                              <w:rPr>
-                                <w:b/>
-                                <w:color w:val="auto"/>
-                                <w:sz w:val="30"/>
-                                <w:szCs w:val="30"/>
-                              </w:rPr>
-                              <w:t>tập</w:t>
-                            </w:r>
-                            <w:proofErr w:type="spellEnd"/>
                             <w:r>
                               <w:rPr>
                                 <w:color w:val="auto"/>
@@ -1353,7 +1058,6 @@
                                 <w:szCs w:val="30"/>
                               </w:rPr>
                             </w:pPr>
-                            <w:proofErr w:type="spellStart"/>
                             <w:r>
                               <w:rPr>
                                 <w:b/>
@@ -1363,115 +1067,7 @@
                                 <w:sz w:val="30"/>
                                 <w:szCs w:val="30"/>
                               </w:rPr>
-                              <w:t>Họ</w:t>
-                            </w:r>
-                            <w:proofErr w:type="spellEnd"/>
-                            <w:r>
-                              <w:rPr>
-                                <w:b/>
-                                <w:bCs/>
-                                <w:color w:val="auto"/>
-                                <w:kern w:val="2"/>
-                                <w:sz w:val="30"/>
-                                <w:szCs w:val="30"/>
-                              </w:rPr>
-                              <w:t xml:space="preserve"> </w:t>
-                            </w:r>
-                            <w:proofErr w:type="spellStart"/>
-                            <w:r>
-                              <w:rPr>
-                                <w:b/>
-                                <w:bCs/>
-                                <w:color w:val="auto"/>
-                                <w:kern w:val="2"/>
-                                <w:sz w:val="30"/>
-                                <w:szCs w:val="30"/>
-                              </w:rPr>
-                              <w:t>và</w:t>
-                            </w:r>
-                            <w:proofErr w:type="spellEnd"/>
-                            <w:r>
-                              <w:rPr>
-                                <w:b/>
-                                <w:bCs/>
-                                <w:color w:val="auto"/>
-                                <w:kern w:val="2"/>
-                                <w:sz w:val="30"/>
-                                <w:szCs w:val="30"/>
-                              </w:rPr>
-                              <w:t xml:space="preserve"> </w:t>
-                            </w:r>
-                            <w:proofErr w:type="spellStart"/>
-                            <w:r>
-                              <w:rPr>
-                                <w:b/>
-                                <w:bCs/>
-                                <w:color w:val="auto"/>
-                                <w:kern w:val="2"/>
-                                <w:sz w:val="30"/>
-                                <w:szCs w:val="30"/>
-                              </w:rPr>
-                              <w:t>tên</w:t>
-                            </w:r>
-                            <w:proofErr w:type="spellEnd"/>
-                            <w:r>
-                              <w:rPr>
-                                <w:b/>
-                                <w:bCs/>
-                                <w:color w:val="auto"/>
-                                <w:kern w:val="2"/>
-                                <w:sz w:val="30"/>
-                                <w:szCs w:val="30"/>
-                              </w:rPr>
-                              <w:t xml:space="preserve"> </w:t>
-                            </w:r>
-                            <w:proofErr w:type="spellStart"/>
-                            <w:r>
-                              <w:rPr>
-                                <w:b/>
-                                <w:bCs/>
-                                <w:color w:val="auto"/>
-                                <w:kern w:val="2"/>
-                                <w:sz w:val="30"/>
-                                <w:szCs w:val="30"/>
-                              </w:rPr>
-                              <w:t>sinh</w:t>
-                            </w:r>
-                            <w:proofErr w:type="spellEnd"/>
-                            <w:r>
-                              <w:rPr>
-                                <w:b/>
-                                <w:bCs/>
-                                <w:color w:val="auto"/>
-                                <w:kern w:val="2"/>
-                                <w:sz w:val="30"/>
-                                <w:szCs w:val="30"/>
-                              </w:rPr>
-                              <w:t xml:space="preserve"> </w:t>
-                            </w:r>
-                            <w:proofErr w:type="spellStart"/>
-                            <w:r>
-                              <w:rPr>
-                                <w:b/>
-                                <w:bCs/>
-                                <w:color w:val="auto"/>
-                                <w:kern w:val="2"/>
-                                <w:sz w:val="30"/>
-                                <w:szCs w:val="30"/>
-                              </w:rPr>
-                              <w:t>viên</w:t>
-                            </w:r>
-                            <w:proofErr w:type="spellEnd"/>
-                            <w:r>
-                              <w:rPr>
-                                <w:b/>
-                                <w:bCs/>
-                                <w:color w:val="auto"/>
-                                <w:kern w:val="2"/>
-                                <w:sz w:val="30"/>
-                                <w:szCs w:val="30"/>
-                              </w:rPr>
-                              <w:t xml:space="preserve">: </w:t>
+                              <w:t xml:space="preserve">Họ và tên sinh viên: </w:t>
                             </w:r>
                             <w:r>
                               <w:rPr>
@@ -1673,7 +1269,6 @@
                           <w:szCs w:val="30"/>
                         </w:rPr>
                       </w:pPr>
-                      <w:proofErr w:type="spellStart"/>
                       <w:r>
                         <w:rPr>
                           <w:rFonts w:cs="Times New Roman"/>
@@ -1681,29 +1276,8 @@
                           <w:sz w:val="30"/>
                           <w:szCs w:val="30"/>
                         </w:rPr>
-                        <w:t>Giảng</w:t>
+                        <w:t>Giảng viên</w:t>
                       </w:r>
-                      <w:proofErr w:type="spellEnd"/>
-                      <w:r>
-                        <w:rPr>
-                          <w:rFonts w:cs="Times New Roman"/>
-                          <w:b/>
-                          <w:sz w:val="30"/>
-                          <w:szCs w:val="30"/>
-                        </w:rPr>
-                        <w:t xml:space="preserve"> </w:t>
-                      </w:r>
-                      <w:proofErr w:type="spellStart"/>
-                      <w:r>
-                        <w:rPr>
-                          <w:rFonts w:cs="Times New Roman"/>
-                          <w:b/>
-                          <w:sz w:val="30"/>
-                          <w:szCs w:val="30"/>
-                        </w:rPr>
-                        <w:t>viên</w:t>
-                      </w:r>
-                      <w:proofErr w:type="spellEnd"/>
                       <w:r>
                         <w:rPr>
                           <w:rFonts w:cs="Times New Roman"/>
@@ -1777,39 +1351,8 @@
                           <w:sz w:val="30"/>
                           <w:szCs w:val="30"/>
                         </w:rPr>
-                        <w:t xml:space="preserve">Công ty </w:t>
+                        <w:t>Công ty thực tập</w:t>
                       </w:r>
-                      <w:proofErr w:type="spellStart"/>
-                      <w:r>
-                        <w:rPr>
-                          <w:b/>
-                          <w:color w:val="auto"/>
-                          <w:sz w:val="30"/>
-                          <w:szCs w:val="30"/>
-                        </w:rPr>
-                        <w:t>thực</w:t>
-                      </w:r>
-                      <w:proofErr w:type="spellEnd"/>
-                      <w:r>
-                        <w:rPr>
-                          <w:b/>
-                          <w:color w:val="auto"/>
-                          <w:sz w:val="30"/>
-                          <w:szCs w:val="30"/>
-                        </w:rPr>
-                        <w:t xml:space="preserve"> </w:t>
-                      </w:r>
-                      <w:proofErr w:type="spellStart"/>
-                      <w:r>
-                        <w:rPr>
-                          <w:b/>
-                          <w:color w:val="auto"/>
-                          <w:sz w:val="30"/>
-                          <w:szCs w:val="30"/>
-                        </w:rPr>
-                        <w:t>tập</w:t>
-                      </w:r>
-                      <w:proofErr w:type="spellEnd"/>
                       <w:r>
                         <w:rPr>
                           <w:color w:val="auto"/>
@@ -1840,7 +1383,6 @@
                           <w:szCs w:val="30"/>
                         </w:rPr>
                       </w:pPr>
-                      <w:proofErr w:type="spellStart"/>
                       <w:r>
                         <w:rPr>
                           <w:b/>
@@ -1850,115 +1392,7 @@
                           <w:sz w:val="30"/>
                           <w:szCs w:val="30"/>
                         </w:rPr>
-                        <w:t>Họ</w:t>
-                      </w:r>
-                      <w:proofErr w:type="spellEnd"/>
-                      <w:r>
-                        <w:rPr>
-                          <w:b/>
-                          <w:bCs/>
-                          <w:color w:val="auto"/>
-                          <w:kern w:val="2"/>
-                          <w:sz w:val="30"/>
-                          <w:szCs w:val="30"/>
-                        </w:rPr>
-                        <w:t xml:space="preserve"> </w:t>
-                      </w:r>
-                      <w:proofErr w:type="spellStart"/>
-                      <w:r>
-                        <w:rPr>
-                          <w:b/>
-                          <w:bCs/>
-                          <w:color w:val="auto"/>
-                          <w:kern w:val="2"/>
-                          <w:sz w:val="30"/>
-                          <w:szCs w:val="30"/>
-                        </w:rPr>
-                        <w:t>và</w:t>
-                      </w:r>
-                      <w:proofErr w:type="spellEnd"/>
-                      <w:r>
-                        <w:rPr>
-                          <w:b/>
-                          <w:bCs/>
-                          <w:color w:val="auto"/>
-                          <w:kern w:val="2"/>
-                          <w:sz w:val="30"/>
-                          <w:szCs w:val="30"/>
-                        </w:rPr>
-                        <w:t xml:space="preserve"> </w:t>
-                      </w:r>
-                      <w:proofErr w:type="spellStart"/>
-                      <w:r>
-                        <w:rPr>
-                          <w:b/>
-                          <w:bCs/>
-                          <w:color w:val="auto"/>
-                          <w:kern w:val="2"/>
-                          <w:sz w:val="30"/>
-                          <w:szCs w:val="30"/>
-                        </w:rPr>
-                        <w:t>tên</w:t>
-                      </w:r>
-                      <w:proofErr w:type="spellEnd"/>
-                      <w:r>
-                        <w:rPr>
-                          <w:b/>
-                          <w:bCs/>
-                          <w:color w:val="auto"/>
-                          <w:kern w:val="2"/>
-                          <w:sz w:val="30"/>
-                          <w:szCs w:val="30"/>
-                        </w:rPr>
-                        <w:t xml:space="preserve"> </w:t>
-                      </w:r>
-                      <w:proofErr w:type="spellStart"/>
-                      <w:r>
-                        <w:rPr>
-                          <w:b/>
-                          <w:bCs/>
-                          <w:color w:val="auto"/>
-                          <w:kern w:val="2"/>
-                          <w:sz w:val="30"/>
-                          <w:szCs w:val="30"/>
-                        </w:rPr>
-                        <w:t>sinh</w:t>
-                      </w:r>
-                      <w:proofErr w:type="spellEnd"/>
-                      <w:r>
-                        <w:rPr>
-                          <w:b/>
-                          <w:bCs/>
-                          <w:color w:val="auto"/>
-                          <w:kern w:val="2"/>
-                          <w:sz w:val="30"/>
-                          <w:szCs w:val="30"/>
-                        </w:rPr>
-                        <w:t xml:space="preserve"> </w:t>
-                      </w:r>
-                      <w:proofErr w:type="spellStart"/>
-                      <w:r>
-                        <w:rPr>
-                          <w:b/>
-                          <w:bCs/>
-                          <w:color w:val="auto"/>
-                          <w:kern w:val="2"/>
-                          <w:sz w:val="30"/>
-                          <w:szCs w:val="30"/>
-                        </w:rPr>
-                        <w:t>viên</w:t>
-                      </w:r>
-                      <w:proofErr w:type="spellEnd"/>
-                      <w:r>
-                        <w:rPr>
-                          <w:b/>
-                          <w:bCs/>
-                          <w:color w:val="auto"/>
-                          <w:kern w:val="2"/>
-                          <w:sz w:val="30"/>
-                          <w:szCs w:val="30"/>
-                        </w:rPr>
-                        <w:t xml:space="preserve">: </w:t>
+                        <w:t xml:space="preserve">Họ và tên sinh viên: </w:t>
                       </w:r>
                       <w:r>
                         <w:rPr>
@@ -5927,14 +5361,25 @@
                 <w:lang w:val="vi-VN"/>
               </w:rPr>
             </w:pPr>
-            <w:r>
-              <w:rPr>
-                <w:rFonts w:eastAsia="Times New Roman" w:cs="Times New Roman"/>
-                <w:color w:val="000000"/>
-                <w:sz w:val="24"/>
-                <w:szCs w:val="24"/>
-              </w:rPr>
-              <w:t xml:space="preserve">Cài </w:t>
+            <w:proofErr w:type="spellStart"/>
+            <w:r>
+              <w:rPr>
+                <w:rFonts w:eastAsia="Times New Roman" w:cs="Times New Roman"/>
+                <w:color w:val="000000"/>
+                <w:sz w:val="24"/>
+                <w:szCs w:val="24"/>
+              </w:rPr>
+              <w:t>Cài</w:t>
+            </w:r>
+            <w:proofErr w:type="spellEnd"/>
+            <w:r>
+              <w:rPr>
+                <w:rFonts w:eastAsia="Times New Roman" w:cs="Times New Roman"/>
+                <w:color w:val="000000"/>
+                <w:sz w:val="24"/>
+                <w:szCs w:val="24"/>
+              </w:rPr>
+              <w:t xml:space="preserve"> </w:t>
             </w:r>
             <w:proofErr w:type="spellStart"/>
             <w:r>
@@ -6204,16 +5649,7 @@
                 <w:sz w:val="24"/>
                 <w:szCs w:val="24"/>
               </w:rPr>
-              <w:t xml:space="preserve"> test </w:t>
-            </w:r>
-            <w:r>
-              <w:rPr>
-                <w:rFonts w:eastAsia="Times New Roman" w:cs="Times New Roman"/>
-                <w:color w:val="000000"/>
-                <w:sz w:val="24"/>
-                <w:szCs w:val="24"/>
-              </w:rPr>
-              <w:t>case</w:t>
+              <w:t xml:space="preserve"> test case</w:t>
             </w:r>
             <w:r>
               <w:rPr>
@@ -6521,16 +5957,7 @@
                 <w:sz w:val="24"/>
                 <w:szCs w:val="24"/>
               </w:rPr>
-              <w:t xml:space="preserve"> </w:t>
-            </w:r>
-            <w:r>
-              <w:rPr>
-                <w:rFonts w:eastAsia="Times New Roman" w:cs="Times New Roman"/>
-                <w:color w:val="000000"/>
-                <w:sz w:val="24"/>
-                <w:szCs w:val="24"/>
-              </w:rPr>
-              <w:t>UI</w:t>
+              <w:t xml:space="preserve"> UI</w:t>
             </w:r>
             <w:r>
               <w:rPr>
@@ -6894,6 +6321,7 @@
                 <w:lang w:val="vi-VN"/>
               </w:rPr>
             </w:pPr>
+            <w:proofErr w:type="spellStart"/>
             <w:r>
               <w:rPr>
                 <w:rFonts w:eastAsia="Times New Roman" w:cs="Times New Roman"/>
@@ -6903,6 +6331,7 @@
               </w:rPr>
               <w:t>Cài</w:t>
             </w:r>
+            <w:proofErr w:type="spellEnd"/>
             <w:r>
               <w:rPr>
                 <w:rFonts w:eastAsia="Times New Roman" w:cs="Times New Roman"/>
@@ -6930,16 +6359,7 @@
                 <w:sz w:val="24"/>
                 <w:szCs w:val="24"/>
               </w:rPr>
-              <w:t>Oll</w:t>
-            </w:r>
-            <w:r>
-              <w:rPr>
-                <w:rFonts w:eastAsia="Times New Roman" w:cs="Times New Roman"/>
-                <w:color w:val="000000"/>
-                <w:sz w:val="24"/>
-                <w:szCs w:val="24"/>
-              </w:rPr>
-              <w:t>ama</w:t>
+              <w:t>Ollama</w:t>
             </w:r>
             <w:proofErr w:type="spellEnd"/>
             <w:r>
@@ -6989,16 +6409,7 @@
                 <w:sz w:val="24"/>
                 <w:szCs w:val="24"/>
               </w:rPr>
-              <w:t xml:space="preserve"> </w:t>
-            </w:r>
-            <w:r>
-              <w:rPr>
-                <w:rFonts w:eastAsia="Times New Roman" w:cs="Times New Roman"/>
-                <w:color w:val="000000"/>
-                <w:sz w:val="24"/>
-                <w:szCs w:val="24"/>
-              </w:rPr>
-              <w:t>API</w:t>
+              <w:t xml:space="preserve"> API</w:t>
             </w:r>
             <w:r>
               <w:rPr>
@@ -9211,14 +8622,25 @@
                 <w:lang w:val="vi-VN"/>
               </w:rPr>
             </w:pPr>
-            <w:r>
-              <w:rPr>
-                <w:rFonts w:eastAsia="Times New Roman" w:cs="Times New Roman"/>
-                <w:color w:val="000000"/>
-                <w:sz w:val="24"/>
-                <w:szCs w:val="24"/>
-              </w:rPr>
-              <w:t xml:space="preserve">Tuy </w:t>
+            <w:proofErr w:type="spellStart"/>
+            <w:r>
+              <w:rPr>
+                <w:rFonts w:eastAsia="Times New Roman" w:cs="Times New Roman"/>
+                <w:color w:val="000000"/>
+                <w:sz w:val="24"/>
+                <w:szCs w:val="24"/>
+              </w:rPr>
+              <w:t>Tuy</w:t>
+            </w:r>
+            <w:proofErr w:type="spellEnd"/>
+            <w:r>
+              <w:rPr>
+                <w:rFonts w:eastAsia="Times New Roman" w:cs="Times New Roman"/>
+                <w:color w:val="000000"/>
+                <w:sz w:val="24"/>
+                <w:szCs w:val="24"/>
+              </w:rPr>
+              <w:t xml:space="preserve"> </w:t>
             </w:r>
             <w:proofErr w:type="spellStart"/>
             <w:r>
@@ -10211,14 +9633,25 @@
                 <w:lang w:val="vi-VN"/>
               </w:rPr>
             </w:pPr>
-            <w:r>
-              <w:rPr>
-                <w:rFonts w:eastAsia="Times New Roman" w:cs="Times New Roman"/>
-                <w:color w:val="000000"/>
-                <w:sz w:val="24"/>
-                <w:szCs w:val="24"/>
-              </w:rPr>
-              <w:t xml:space="preserve">Tham </w:t>
+            <w:proofErr w:type="spellStart"/>
+            <w:r>
+              <w:rPr>
+                <w:rFonts w:eastAsia="Times New Roman" w:cs="Times New Roman"/>
+                <w:color w:val="000000"/>
+                <w:sz w:val="24"/>
+                <w:szCs w:val="24"/>
+              </w:rPr>
+              <w:t>Tham</w:t>
+            </w:r>
+            <w:proofErr w:type="spellEnd"/>
+            <w:r>
+              <w:rPr>
+                <w:rFonts w:eastAsia="Times New Roman" w:cs="Times New Roman"/>
+                <w:color w:val="000000"/>
+                <w:sz w:val="24"/>
+                <w:szCs w:val="24"/>
+              </w:rPr>
+              <w:t xml:space="preserve"> </w:t>
             </w:r>
             <w:proofErr w:type="spellStart"/>
             <w:r>
@@ -10570,14 +10003,25 @@
                 <w:lang w:val="vi-VN"/>
               </w:rPr>
             </w:pPr>
-            <w:r>
-              <w:rPr>
-                <w:rFonts w:eastAsia="Times New Roman" w:cs="Times New Roman"/>
-                <w:color w:val="000000"/>
-                <w:sz w:val="24"/>
-                <w:szCs w:val="24"/>
-              </w:rPr>
-              <w:t xml:space="preserve">Các Feature </w:t>
+            <w:proofErr w:type="spellStart"/>
+            <w:r>
+              <w:rPr>
+                <w:rFonts w:eastAsia="Times New Roman" w:cs="Times New Roman"/>
+                <w:color w:val="000000"/>
+                <w:sz w:val="24"/>
+                <w:szCs w:val="24"/>
+              </w:rPr>
+              <w:t>Các</w:t>
+            </w:r>
+            <w:proofErr w:type="spellEnd"/>
+            <w:r>
+              <w:rPr>
+                <w:rFonts w:eastAsia="Times New Roman" w:cs="Times New Roman"/>
+                <w:color w:val="000000"/>
+                <w:sz w:val="24"/>
+                <w:szCs w:val="24"/>
+              </w:rPr>
+              <w:t xml:space="preserve"> Feature </w:t>
             </w:r>
             <w:proofErr w:type="spellStart"/>
             <w:r>
@@ -12802,14 +12246,25 @@
                 <w:lang w:val="vi-VN"/>
               </w:rPr>
             </w:pPr>
-            <w:r>
-              <w:rPr>
-                <w:rFonts w:eastAsia="Times New Roman" w:cs="Times New Roman"/>
-                <w:color w:val="000000"/>
-                <w:sz w:val="24"/>
-                <w:szCs w:val="24"/>
-              </w:rPr>
-              <w:t xml:space="preserve">Tham </w:t>
+            <w:proofErr w:type="spellStart"/>
+            <w:r>
+              <w:rPr>
+                <w:rFonts w:eastAsia="Times New Roman" w:cs="Times New Roman"/>
+                <w:color w:val="000000"/>
+                <w:sz w:val="24"/>
+                <w:szCs w:val="24"/>
+              </w:rPr>
+              <w:t>Tham</w:t>
+            </w:r>
+            <w:proofErr w:type="spellEnd"/>
+            <w:r>
+              <w:rPr>
+                <w:rFonts w:eastAsia="Times New Roman" w:cs="Times New Roman"/>
+                <w:color w:val="000000"/>
+                <w:sz w:val="24"/>
+                <w:szCs w:val="24"/>
+              </w:rPr>
+              <w:t xml:space="preserve"> </w:t>
             </w:r>
             <w:proofErr w:type="spellStart"/>
             <w:r>
@@ -15423,6 +14878,7 @@
               </w:rPr>
               <w:t xml:space="preserve"> VS Code. </w:t>
             </w:r>
+            <w:proofErr w:type="spellStart"/>
             <w:r>
               <w:rPr>
                 <w:rFonts w:eastAsia="Times New Roman" w:cs="Times New Roman"/>
@@ -15432,6 +14888,7 @@
               </w:rPr>
               <w:t>Báo</w:t>
             </w:r>
+            <w:proofErr w:type="spellEnd"/>
             <w:r>
               <w:rPr>
                 <w:rFonts w:eastAsia="Times New Roman" w:cs="Times New Roman"/>
@@ -20684,6 +20141,96 @@
     </w:p>
     <w:p>
       <w:pPr>
+        <w:pStyle w:val="Heading3"/>
+        <w:numPr>
+          <w:ilvl w:val="2"/>
+          <w:numId w:val="5"/>
+        </w:numPr>
+        <w:rPr>
+          <w:lang w:val="vi-VN"/>
+        </w:rPr>
+      </w:pPr>
+      <w:r>
+        <w:rPr>
+          <w:lang w:val="vi-VN"/>
+        </w:rPr>
+        <w:t>AWS API Gateway</w:t>
+      </w:r>
+    </w:p>
+    <w:p>
+      <w:pPr>
+        <w:pStyle w:val="Heading3"/>
+        <w:numPr>
+          <w:ilvl w:val="2"/>
+          <w:numId w:val="5"/>
+        </w:numPr>
+        <w:rPr>
+          <w:lang w:val="vi-VN"/>
+        </w:rPr>
+      </w:pPr>
+      <w:r>
+        <w:rPr>
+          <w:lang w:val="vi-VN"/>
+        </w:rPr>
+        <w:t>AWS Step Function</w:t>
+      </w:r>
+    </w:p>
+    <w:p>
+      <w:pPr>
+        <w:pStyle w:val="Heading3"/>
+        <w:numPr>
+          <w:ilvl w:val="2"/>
+          <w:numId w:val="5"/>
+        </w:numPr>
+        <w:rPr>
+          <w:lang w:val="vi-VN"/>
+        </w:rPr>
+      </w:pPr>
+      <w:r>
+        <w:rPr>
+          <w:lang w:val="vi-VN"/>
+        </w:rPr>
+        <w:t>AWS Aurora</w:t>
+      </w:r>
+    </w:p>
+    <w:p>
+      <w:pPr>
+        <w:pStyle w:val="Heading3"/>
+        <w:numPr>
+          <w:ilvl w:val="2"/>
+          <w:numId w:val="5"/>
+        </w:numPr>
+        <w:rPr>
+          <w:lang w:val="vi-VN"/>
+        </w:rPr>
+      </w:pPr>
+      <w:r>
+        <w:rPr>
+          <w:lang w:val="vi-VN"/>
+        </w:rPr>
+        <w:t>AWS S3 Bucket</w:t>
+      </w:r>
+    </w:p>
+    <w:p>
+      <w:pPr>
+        <w:pStyle w:val="Heading3"/>
+        <w:numPr>
+          <w:ilvl w:val="2"/>
+          <w:numId w:val="5"/>
+        </w:numPr>
+        <w:rPr>
+          <w:lang w:val="vi-VN"/>
+        </w:rPr>
+      </w:pPr>
+      <w:r>
+        <w:rPr>
+          <w:lang w:val="vi-VN"/>
+        </w:rPr>
+        <w:t>AWS Lambda Function</w:t>
+      </w:r>
+    </w:p>
+    <w:p>
+      <w:pPr>
         <w:rPr>
           <w:lang w:val="vi-VN"/>
         </w:rPr>
@@ -20800,14 +20347,31 @@
         <w:t xml:space="preserve"> </w:t>
       </w:r>
       <w:bookmarkEnd w:id="12"/>
+      <w:proofErr w:type="spellStart"/>
       <w:r>
         <w:t>án</w:t>
       </w:r>
+      <w:proofErr w:type="spellEnd"/>
       <w:r>
         <w:rPr>
           <w:lang w:val="vi-VN"/>
         </w:rPr>
         <w:t>:</w:t>
+      </w:r>
+      <w:r>
+        <w:rPr>
+          <w:lang w:val="vi-VN"/>
+        </w:rPr>
+        <w:t xml:space="preserve"> </w:t>
+      </w:r>
+      <w:r>
+        <w:rPr>
+          <w:rFonts w:eastAsia="Times New Roman" w:cs="Times New Roman"/>
+          <w:b/>
+          <w:bCs/>
+          <w:lang w:val="vi-VN"/>
+        </w:rPr>
+        <w:t>Revoria Cloud Production GenAI</w:t>
       </w:r>
     </w:p>
     <w:p>
@@ -20859,8 +20423,13 @@
         </w:numPr>
       </w:pPr>
       <w:bookmarkStart w:id="14" w:name="_Toc194306465"/>
-      <w:r>
-        <w:t xml:space="preserve">Công </w:t>
+      <w:proofErr w:type="spellStart"/>
+      <w:r>
+        <w:t>Công</w:t>
+      </w:r>
+      <w:proofErr w:type="spellEnd"/>
+      <w:r>
+        <w:t xml:space="preserve"> </w:t>
       </w:r>
       <w:proofErr w:type="spellStart"/>
       <w:r>
@@ -20990,9 +20559,14 @@
         <w:jc w:val="center"/>
       </w:pPr>
       <w:bookmarkStart w:id="17" w:name="_Toc194306468"/>
+      <w:proofErr w:type="spellStart"/>
       <w:r>
         <w:lastRenderedPageBreak/>
-        <w:t xml:space="preserve">Tài </w:t>
+        <w:t>Tài</w:t>
+      </w:r>
+      <w:proofErr w:type="spellEnd"/>
+      <w:r>
+        <w:t xml:space="preserve"> </w:t>
       </w:r>
       <w:proofErr w:type="spellStart"/>
       <w:r>
@@ -21030,7 +20604,7 @@
 </file>
 
 <file path=word/endnotes.xml><?xml version="1.0" encoding="utf-8"?>
-<w:endnotes xmlns:wpc="http://schemas.microsoft.com/office/word/2010/wordprocessingCanvas" xmlns:cx="http://schemas.microsoft.com/office/drawing/2014/chartex" xmlns:cx1="http://schemas.microsoft.com/office/drawing/2015/9/8/chartex" xmlns:cx2="http://schemas.microsoft.com/office/drawing/2015/10/21/chartex" xmlns:cx3="http://schemas.microsoft.com/office/drawing/2016/5/9/chartex" xmlns:cx4="http://schemas.microsoft.com/office/drawing/2016/5/10/chartex" xmlns:cx5="http://schemas.microsoft.com/office/drawing/2016/5/11/chartex" xmlns:cx6="http://schemas.microsoft.com/office/drawing/2016/5/12/chartex" xmlns:cx7="http://schemas.microsoft.com/office/drawing/2016/5/13/chartex" xmlns:cx8="http://schemas.microsoft.com/office/drawing/2016/5/14/chartex" xmlns:mc="http://schemas.openxmlformats.org/markup-compatibility/2006" xmlns:aink="http://schemas.microsoft.com/office/drawing/2016/ink" xmlns:am3d="http://schemas.microsoft.com/office/drawing/2017/model3d" xmlns:o="urn:schemas-microsoft-com:office:office" xmlns:oel="http://schemas.microsoft.com/office/2019/extlst" xmlns:r="http://schemas.openxmlformats.org/officeDocument/2006/relationships" xmlns:m="http://schemas.openxmlformats.org/officeDocument/2006/math" xmlns:v="urn:schemas-microsoft-com:vml" xmlns:wp14="http://schemas.microsoft.com/office/word/2010/wordprocessingDrawing" xmlns:wp="http://schemas.openxmlformats.org/drawingml/2006/wordprocessingDrawing" xmlns:w10="urn:schemas-microsoft-com:office:word" xmlns:w="http://schemas.openxmlformats.org/wordprocessingml/2006/main" xmlns:w14="http://schemas.microsoft.com/office/word/2010/wordml" xmlns:w15="http://schemas.microsoft.com/office/word/2012/wordml" xmlns:w16cex="http://schemas.microsoft.com/office/word/2018/wordml/cex" xmlns:w16cid="http://schemas.microsoft.com/office/word/2016/wordml/cid" xmlns:w16="http://schemas.microsoft.com/office/word/2018/wordml" xmlns:w16du="http://schemas.microsoft.com/office/word/2023/wordml/word16du" xmlns:w16sdtdh="http://schemas.microsoft.com/office/word/2020/wordml/sdtdatahash" xmlns:w16sdtfl="http://schemas.microsoft.com/office/word/2024/wordml/sdtformatlock" xmlns:w16se="http://schemas.microsoft.com/office/word/2015/wordml/symex" xmlns:wpg="http://schemas.microsoft.com/office/word/2010/wordprocessingGroup" xmlns:wpi="http://schemas.microsoft.com/office/word/2010/wordprocessingInk" xmlns:wne="http://schemas.microsoft.com/office/word/2006/wordml" xmlns:wps="http://schemas.microsoft.com/office/word/2010/wordprocessingShape" mc:Ignorable="w14 w15 w16se w16cid w16 w16cex w16sdtdh w16sdtfl w16du wp14">
+<w:endnotes xmlns:wpc="http://schemas.microsoft.com/office/word/2010/wordprocessingCanvas" xmlns:cx="http://schemas.microsoft.com/office/drawing/2014/chartex" xmlns:cx1="http://schemas.microsoft.com/office/drawing/2015/9/8/chartex" xmlns:cx2="http://schemas.microsoft.com/office/drawing/2015/10/21/chartex" xmlns:cx3="http://schemas.microsoft.com/office/drawing/2016/5/9/chartex" xmlns:cx4="http://schemas.microsoft.com/office/drawing/2016/5/10/chartex" xmlns:cx5="http://schemas.microsoft.com/office/drawing/2016/5/11/chartex" xmlns:cx6="http://schemas.microsoft.com/office/drawing/2016/5/12/chartex" xmlns:cx7="http://schemas.microsoft.com/office/drawing/2016/5/13/chartex" xmlns:cx8="http://schemas.microsoft.com/office/drawing/2016/5/14/chartex" xmlns:mc="http://schemas.openxmlformats.org/markup-compatibility/2006" xmlns:aink="http://schemas.microsoft.com/office/drawing/2016/ink" xmlns:am3d="http://schemas.microsoft.com/office/drawing/2017/model3d" xmlns:o="urn:schemas-microsoft-com:office:office" xmlns:oel="http://schemas.microsoft.com/office/2019/extlst" xmlns:r="http://schemas.openxmlformats.org/officeDocument/2006/relationships" xmlns:m="http://schemas.openxmlformats.org/officeDocument/2006/math" xmlns:v="urn:schemas-microsoft-com:vml" xmlns:wp14="http://schemas.microsoft.com/office/word/2010/wordprocessingDrawing" xmlns:wp="http://schemas.openxmlformats.org/drawingml/2006/wordprocessingDrawing" xmlns:w10="urn:schemas-microsoft-com:office:word" xmlns:w="http://schemas.openxmlformats.org/wordprocessingml/2006/main" xmlns:w14="http://schemas.microsoft.com/office/word/2010/wordml" xmlns:w15="http://schemas.microsoft.com/office/word/2012/wordml" xmlns:w16cex="http://schemas.microsoft.com/office/word/2018/wordml/cex" xmlns:w16cid="http://schemas.microsoft.com/office/word/2016/wordml/cid" xmlns:w16="http://schemas.microsoft.com/office/word/2018/wordml" xmlns:w16sdtdh="http://schemas.microsoft.com/office/word/2020/wordml/sdtdatahash" xmlns:w16se="http://schemas.microsoft.com/office/word/2015/wordml/symex" xmlns:wpg="http://schemas.microsoft.com/office/word/2010/wordprocessingGroup" xmlns:wpi="http://schemas.microsoft.com/office/word/2010/wordprocessingInk" xmlns:wne="http://schemas.microsoft.com/office/word/2006/wordml" xmlns:wps="http://schemas.microsoft.com/office/word/2010/wordprocessingShape" mc:Ignorable="w14 w15 w16se w16cid w16 w16cex w16sdtdh wp14">
   <w:endnote w:type="separator" w:id="-1">
     <w:p>
       <w:pPr>
@@ -21055,7 +20629,7 @@
 </file>
 
 <file path=word/footer1.xml><?xml version="1.0" encoding="utf-8"?>
-<w:ftr xmlns:wpc="http://schemas.microsoft.com/office/word/2010/wordprocessingCanvas" xmlns:cx="http://schemas.microsoft.com/office/drawing/2014/chartex" xmlns:cx1="http://schemas.microsoft.com/office/drawing/2015/9/8/chartex" xmlns:cx2="http://schemas.microsoft.com/office/drawing/2015/10/21/chartex" xmlns:cx3="http://schemas.microsoft.com/office/drawing/2016/5/9/chartex" xmlns:cx4="http://schemas.microsoft.com/office/drawing/2016/5/10/chartex" xmlns:cx5="http://schemas.microsoft.com/office/drawing/2016/5/11/chartex" xmlns:cx6="http://schemas.microsoft.com/office/drawing/2016/5/12/chartex" xmlns:cx7="http://schemas.microsoft.com/office/drawing/2016/5/13/chartex" xmlns:cx8="http://schemas.microsoft.com/office/drawing/2016/5/14/chartex" xmlns:mc="http://schemas.openxmlformats.org/markup-compatibility/2006" xmlns:aink="http://schemas.microsoft.com/office/drawing/2016/ink" xmlns:am3d="http://schemas.microsoft.com/office/drawing/2017/model3d" xmlns:o="urn:schemas-microsoft-com:office:office" xmlns:oel="http://schemas.microsoft.com/office/2019/extlst" xmlns:r="http://schemas.openxmlformats.org/officeDocument/2006/relationships" xmlns:m="http://schemas.openxmlformats.org/officeDocument/2006/math" xmlns:v="urn:schemas-microsoft-com:vml" xmlns:wp14="http://schemas.microsoft.com/office/word/2010/wordprocessingDrawing" xmlns:wp="http://schemas.openxmlformats.org/drawingml/2006/wordprocessingDrawing" xmlns:w10="urn:schemas-microsoft-com:office:word" xmlns:w="http://schemas.openxmlformats.org/wordprocessingml/2006/main" xmlns:w14="http://schemas.microsoft.com/office/word/2010/wordml" xmlns:w15="http://schemas.microsoft.com/office/word/2012/wordml" xmlns:w16cex="http://schemas.microsoft.com/office/word/2018/wordml/cex" xmlns:w16cid="http://schemas.microsoft.com/office/word/2016/wordml/cid" xmlns:w16="http://schemas.microsoft.com/office/word/2018/wordml" xmlns:w16du="http://schemas.microsoft.com/office/word/2023/wordml/word16du" xmlns:w16sdtdh="http://schemas.microsoft.com/office/word/2020/wordml/sdtdatahash" xmlns:w16sdtfl="http://schemas.microsoft.com/office/word/2024/wordml/sdtformatlock" xmlns:w16se="http://schemas.microsoft.com/office/word/2015/wordml/symex" xmlns:wpg="http://schemas.microsoft.com/office/word/2010/wordprocessingGroup" xmlns:wpi="http://schemas.microsoft.com/office/word/2010/wordprocessingInk" xmlns:wne="http://schemas.microsoft.com/office/word/2006/wordml" xmlns:wps="http://schemas.microsoft.com/office/word/2010/wordprocessingShape" mc:Ignorable="w14 w15 w16se w16cid w16 w16cex w16sdtdh w16sdtfl w16du wp14">
+<w:ftr xmlns:wpc="http://schemas.microsoft.com/office/word/2010/wordprocessingCanvas" xmlns:cx="http://schemas.microsoft.com/office/drawing/2014/chartex" xmlns:cx1="http://schemas.microsoft.com/office/drawing/2015/9/8/chartex" xmlns:cx2="http://schemas.microsoft.com/office/drawing/2015/10/21/chartex" xmlns:cx3="http://schemas.microsoft.com/office/drawing/2016/5/9/chartex" xmlns:cx4="http://schemas.microsoft.com/office/drawing/2016/5/10/chartex" xmlns:cx5="http://schemas.microsoft.com/office/drawing/2016/5/11/chartex" xmlns:cx6="http://schemas.microsoft.com/office/drawing/2016/5/12/chartex" xmlns:cx7="http://schemas.microsoft.com/office/drawing/2016/5/13/chartex" xmlns:cx8="http://schemas.microsoft.com/office/drawing/2016/5/14/chartex" xmlns:mc="http://schemas.openxmlformats.org/markup-compatibility/2006" xmlns:aink="http://schemas.microsoft.com/office/drawing/2016/ink" xmlns:am3d="http://schemas.microsoft.com/office/drawing/2017/model3d" xmlns:o="urn:schemas-microsoft-com:office:office" xmlns:oel="http://schemas.microsoft.com/office/2019/extlst" xmlns:r="http://schemas.openxmlformats.org/officeDocument/2006/relationships" xmlns:m="http://schemas.openxmlformats.org/officeDocument/2006/math" xmlns:v="urn:schemas-microsoft-com:vml" xmlns:wp14="http://schemas.microsoft.com/office/word/2010/wordprocessingDrawing" xmlns:wp="http://schemas.openxmlformats.org/drawingml/2006/wordprocessingDrawing" xmlns:w10="urn:schemas-microsoft-com:office:word" xmlns:w="http://schemas.openxmlformats.org/wordprocessingml/2006/main" xmlns:w14="http://schemas.microsoft.com/office/word/2010/wordml" xmlns:w15="http://schemas.microsoft.com/office/word/2012/wordml" xmlns:w16cex="http://schemas.microsoft.com/office/word/2018/wordml/cex" xmlns:w16cid="http://schemas.microsoft.com/office/word/2016/wordml/cid" xmlns:w16="http://schemas.microsoft.com/office/word/2018/wordml" xmlns:w16sdtdh="http://schemas.microsoft.com/office/word/2020/wordml/sdtdatahash" xmlns:w16se="http://schemas.microsoft.com/office/word/2015/wordml/symex" xmlns:wpg="http://schemas.microsoft.com/office/word/2010/wordprocessingGroup" xmlns:wpi="http://schemas.microsoft.com/office/word/2010/wordprocessingInk" xmlns:wne="http://schemas.microsoft.com/office/word/2006/wordml" xmlns:wps="http://schemas.microsoft.com/office/word/2010/wordprocessingShape" mc:Ignorable="w14 w15 w16se w16cid w16 w16cex w16sdtdh wp14">
   <w:p>
     <w:pPr>
       <w:pStyle w:val="Footer"/>
@@ -21078,7 +20652,7 @@
 </file>
 
 <file path=word/footer2.xml><?xml version="1.0" encoding="utf-8"?>
-<w:ftr xmlns:wpc="http://schemas.microsoft.com/office/word/2010/wordprocessingCanvas" xmlns:cx="http://schemas.microsoft.com/office/drawing/2014/chartex" xmlns:cx1="http://schemas.microsoft.com/office/drawing/2015/9/8/chartex" xmlns:cx2="http://schemas.microsoft.com/office/drawing/2015/10/21/chartex" xmlns:cx3="http://schemas.microsoft.com/office/drawing/2016/5/9/chartex" xmlns:cx4="http://schemas.microsoft.com/office/drawing/2016/5/10/chartex" xmlns:cx5="http://schemas.microsoft.com/office/drawing/2016/5/11/chartex" xmlns:cx6="http://schemas.microsoft.com/office/drawing/2016/5/12/chartex" xmlns:cx7="http://schemas.microsoft.com/office/drawing/2016/5/13/chartex" xmlns:cx8="http://schemas.microsoft.com/office/drawing/2016/5/14/chartex" xmlns:mc="http://schemas.openxmlformats.org/markup-compatibility/2006" xmlns:aink="http://schemas.microsoft.com/office/drawing/2016/ink" xmlns:am3d="http://schemas.microsoft.com/office/drawing/2017/model3d" xmlns:o="urn:schemas-microsoft-com:office:office" xmlns:oel="http://schemas.microsoft.com/office/2019/extlst" xmlns:r="http://schemas.openxmlformats.org/officeDocument/2006/relationships" xmlns:m="http://schemas.openxmlformats.org/officeDocument/2006/math" xmlns:v="urn:schemas-microsoft-com:vml" xmlns:wp14="http://schemas.microsoft.com/office/word/2010/wordprocessingDrawing" xmlns:wp="http://schemas.openxmlformats.org/drawingml/2006/wordprocessingDrawing" xmlns:w10="urn:schemas-microsoft-com:office:word" xmlns:w="http://schemas.openxmlformats.org/wordprocessingml/2006/main" xmlns:w14="http://schemas.microsoft.com/office/word/2010/wordml" xmlns:w15="http://schemas.microsoft.com/office/word/2012/wordml" xmlns:w16cex="http://schemas.microsoft.com/office/word/2018/wordml/cex" xmlns:w16cid="http://schemas.microsoft.com/office/word/2016/wordml/cid" xmlns:w16="http://schemas.microsoft.com/office/word/2018/wordml" xmlns:w16du="http://schemas.microsoft.com/office/word/2023/wordml/word16du" xmlns:w16sdtdh="http://schemas.microsoft.com/office/word/2020/wordml/sdtdatahash" xmlns:w16sdtfl="http://schemas.microsoft.com/office/word/2024/wordml/sdtformatlock" xmlns:w16se="http://schemas.microsoft.com/office/word/2015/wordml/symex" xmlns:wpg="http://schemas.microsoft.com/office/word/2010/wordprocessingGroup" xmlns:wpi="http://schemas.microsoft.com/office/word/2010/wordprocessingInk" xmlns:wne="http://schemas.microsoft.com/office/word/2006/wordml" xmlns:wps="http://schemas.microsoft.com/office/word/2010/wordprocessingShape" mc:Ignorable="w14 w15 w16se w16cid w16 w16cex w16sdtdh w16sdtfl w16du wp14">
+<w:ftr xmlns:wpc="http://schemas.microsoft.com/office/word/2010/wordprocessingCanvas" xmlns:cx="http://schemas.microsoft.com/office/drawing/2014/chartex" xmlns:cx1="http://schemas.microsoft.com/office/drawing/2015/9/8/chartex" xmlns:cx2="http://schemas.microsoft.com/office/drawing/2015/10/21/chartex" xmlns:cx3="http://schemas.microsoft.com/office/drawing/2016/5/9/chartex" xmlns:cx4="http://schemas.microsoft.com/office/drawing/2016/5/10/chartex" xmlns:cx5="http://schemas.microsoft.com/office/drawing/2016/5/11/chartex" xmlns:cx6="http://schemas.microsoft.com/office/drawing/2016/5/12/chartex" xmlns:cx7="http://schemas.microsoft.com/office/drawing/2016/5/13/chartex" xmlns:cx8="http://schemas.microsoft.com/office/drawing/2016/5/14/chartex" xmlns:mc="http://schemas.openxmlformats.org/markup-compatibility/2006" xmlns:aink="http://schemas.microsoft.com/office/drawing/2016/ink" xmlns:am3d="http://schemas.microsoft.com/office/drawing/2017/model3d" xmlns:o="urn:schemas-microsoft-com:office:office" xmlns:oel="http://schemas.microsoft.com/office/2019/extlst" xmlns:r="http://schemas.openxmlformats.org/officeDocument/2006/relationships" xmlns:m="http://schemas.openxmlformats.org/officeDocument/2006/math" xmlns:v="urn:schemas-microsoft-com:vml" xmlns:wp14="http://schemas.microsoft.com/office/word/2010/wordprocessingDrawing" xmlns:wp="http://schemas.openxmlformats.org/drawingml/2006/wordprocessingDrawing" xmlns:w10="urn:schemas-microsoft-com:office:word" xmlns:w="http://schemas.openxmlformats.org/wordprocessingml/2006/main" xmlns:w14="http://schemas.microsoft.com/office/word/2010/wordml" xmlns:w15="http://schemas.microsoft.com/office/word/2012/wordml" xmlns:w16cex="http://schemas.microsoft.com/office/word/2018/wordml/cex" xmlns:w16cid="http://schemas.microsoft.com/office/word/2016/wordml/cid" xmlns:w16="http://schemas.microsoft.com/office/word/2018/wordml" xmlns:w16sdtdh="http://schemas.microsoft.com/office/word/2020/wordml/sdtdatahash" xmlns:w16se="http://schemas.microsoft.com/office/word/2015/wordml/symex" xmlns:wpg="http://schemas.microsoft.com/office/word/2010/wordprocessingGroup" xmlns:wpi="http://schemas.microsoft.com/office/word/2010/wordprocessingInk" xmlns:wne="http://schemas.microsoft.com/office/word/2006/wordml" xmlns:wps="http://schemas.microsoft.com/office/word/2010/wordprocessingShape" mc:Ignorable="w14 w15 w16se w16cid w16 w16cex w16sdtdh wp14">
   <w:sdt>
     <w:sdtPr>
       <w:id w:val="-423184725"/>
@@ -21149,7 +20723,7 @@
 </file>
 
 <file path=word/footnotes.xml><?xml version="1.0" encoding="utf-8"?>
-<w:footnotes xmlns:wpc="http://schemas.microsoft.com/office/word/2010/wordprocessingCanvas" xmlns:cx="http://schemas.microsoft.com/office/drawing/2014/chartex" xmlns:cx1="http://schemas.microsoft.com/office/drawing/2015/9/8/chartex" xmlns:cx2="http://schemas.microsoft.com/office/drawing/2015/10/21/chartex" xmlns:cx3="http://schemas.microsoft.com/office/drawing/2016/5/9/chartex" xmlns:cx4="http://schemas.microsoft.com/office/drawing/2016/5/10/chartex" xmlns:cx5="http://schemas.microsoft.com/office/drawing/2016/5/11/chartex" xmlns:cx6="http://schemas.microsoft.com/office/drawing/2016/5/12/chartex" xmlns:cx7="http://schemas.microsoft.com/office/drawing/2016/5/13/chartex" xmlns:cx8="http://schemas.microsoft.com/office/drawing/2016/5/14/chartex" xmlns:mc="http://schemas.openxmlformats.org/markup-compatibility/2006" xmlns:aink="http://schemas.microsoft.com/office/drawing/2016/ink" xmlns:am3d="http://schemas.microsoft.com/office/drawing/2017/model3d" xmlns:o="urn:schemas-microsoft-com:office:office" xmlns:oel="http://schemas.microsoft.com/office/2019/extlst" xmlns:r="http://schemas.openxmlformats.org/officeDocument/2006/relationships" xmlns:m="http://schemas.openxmlformats.org/officeDocument/2006/math" xmlns:v="urn:schemas-microsoft-com:vml" xmlns:wp14="http://schemas.microsoft.com/office/word/2010/wordprocessingDrawing" xmlns:wp="http://schemas.openxmlformats.org/drawingml/2006/wordprocessingDrawing" xmlns:w10="urn:schemas-microsoft-com:office:word" xmlns:w="http://schemas.openxmlformats.org/wordprocessingml/2006/main" xmlns:w14="http://schemas.microsoft.com/office/word/2010/wordml" xmlns:w15="http://schemas.microsoft.com/office/word/2012/wordml" xmlns:w16cex="http://schemas.microsoft.com/office/word/2018/wordml/cex" xmlns:w16cid="http://schemas.microsoft.com/office/word/2016/wordml/cid" xmlns:w16="http://schemas.microsoft.com/office/word/2018/wordml" xmlns:w16du="http://schemas.microsoft.com/office/word/2023/wordml/word16du" xmlns:w16sdtdh="http://schemas.microsoft.com/office/word/2020/wordml/sdtdatahash" xmlns:w16sdtfl="http://schemas.microsoft.com/office/word/2024/wordml/sdtformatlock" xmlns:w16se="http://schemas.microsoft.com/office/word/2015/wordml/symex" xmlns:wpg="http://schemas.microsoft.com/office/word/2010/wordprocessingGroup" xmlns:wpi="http://schemas.microsoft.com/office/word/2010/wordprocessingInk" xmlns:wne="http://schemas.microsoft.com/office/word/2006/wordml" xmlns:wps="http://schemas.microsoft.com/office/word/2010/wordprocessingShape" mc:Ignorable="w14 w15 w16se w16cid w16 w16cex w16sdtdh w16sdtfl w16du wp14">
+<w:footnotes xmlns:wpc="http://schemas.microsoft.com/office/word/2010/wordprocessingCanvas" xmlns:cx="http://schemas.microsoft.com/office/drawing/2014/chartex" xmlns:cx1="http://schemas.microsoft.com/office/drawing/2015/9/8/chartex" xmlns:cx2="http://schemas.microsoft.com/office/drawing/2015/10/21/chartex" xmlns:cx3="http://schemas.microsoft.com/office/drawing/2016/5/9/chartex" xmlns:cx4="http://schemas.microsoft.com/office/drawing/2016/5/10/chartex" xmlns:cx5="http://schemas.microsoft.com/office/drawing/2016/5/11/chartex" xmlns:cx6="http://schemas.microsoft.com/office/drawing/2016/5/12/chartex" xmlns:cx7="http://schemas.microsoft.com/office/drawing/2016/5/13/chartex" xmlns:cx8="http://schemas.microsoft.com/office/drawing/2016/5/14/chartex" xmlns:mc="http://schemas.openxmlformats.org/markup-compatibility/2006" xmlns:aink="http://schemas.microsoft.com/office/drawing/2016/ink" xmlns:am3d="http://schemas.microsoft.com/office/drawing/2017/model3d" xmlns:o="urn:schemas-microsoft-com:office:office" xmlns:oel="http://schemas.microsoft.com/office/2019/extlst" xmlns:r="http://schemas.openxmlformats.org/officeDocument/2006/relationships" xmlns:m="http://schemas.openxmlformats.org/officeDocument/2006/math" xmlns:v="urn:schemas-microsoft-com:vml" xmlns:wp14="http://schemas.microsoft.com/office/word/2010/wordprocessingDrawing" xmlns:wp="http://schemas.openxmlformats.org/drawingml/2006/wordprocessingDrawing" xmlns:w10="urn:schemas-microsoft-com:office:word" xmlns:w="http://schemas.openxmlformats.org/wordprocessingml/2006/main" xmlns:w14="http://schemas.microsoft.com/office/word/2010/wordml" xmlns:w15="http://schemas.microsoft.com/office/word/2012/wordml" xmlns:w16cex="http://schemas.microsoft.com/office/word/2018/wordml/cex" xmlns:w16cid="http://schemas.microsoft.com/office/word/2016/wordml/cid" xmlns:w16="http://schemas.microsoft.com/office/word/2018/wordml" xmlns:w16sdtdh="http://schemas.microsoft.com/office/word/2020/wordml/sdtdatahash" xmlns:w16se="http://schemas.microsoft.com/office/word/2015/wordml/symex" xmlns:wpg="http://schemas.microsoft.com/office/word/2010/wordprocessingGroup" xmlns:wpi="http://schemas.microsoft.com/office/word/2010/wordprocessingInk" xmlns:wne="http://schemas.microsoft.com/office/word/2006/wordml" xmlns:wps="http://schemas.microsoft.com/office/word/2010/wordprocessingShape" mc:Ignorable="w14 w15 w16se w16cid w16 w16cex w16sdtdh wp14">
   <w:footnote w:type="separator" w:id="-1">
     <w:p>
       <w:pPr>
@@ -21174,11 +20748,12 @@
 </file>
 
 <file path=word/header1.xml><?xml version="1.0" encoding="utf-8"?>
-<w:hdr xmlns:wpc="http://schemas.microsoft.com/office/word/2010/wordprocessingCanvas" xmlns:cx="http://schemas.microsoft.com/office/drawing/2014/chartex" xmlns:cx1="http://schemas.microsoft.com/office/drawing/2015/9/8/chartex" xmlns:cx2="http://schemas.microsoft.com/office/drawing/2015/10/21/chartex" xmlns:cx3="http://schemas.microsoft.com/office/drawing/2016/5/9/chartex" xmlns:cx4="http://schemas.microsoft.com/office/drawing/2016/5/10/chartex" xmlns:cx5="http://schemas.microsoft.com/office/drawing/2016/5/11/chartex" xmlns:cx6="http://schemas.microsoft.com/office/drawing/2016/5/12/chartex" xmlns:cx7="http://schemas.microsoft.com/office/drawing/2016/5/13/chartex" xmlns:cx8="http://schemas.microsoft.com/office/drawing/2016/5/14/chartex" xmlns:mc="http://schemas.openxmlformats.org/markup-compatibility/2006" xmlns:aink="http://schemas.microsoft.com/office/drawing/2016/ink" xmlns:am3d="http://schemas.microsoft.com/office/drawing/2017/model3d" xmlns:o="urn:schemas-microsoft-com:office:office" xmlns:oel="http://schemas.microsoft.com/office/2019/extlst" xmlns:r="http://schemas.openxmlformats.org/officeDocument/2006/relationships" xmlns:m="http://schemas.openxmlformats.org/officeDocument/2006/math" xmlns:v="urn:schemas-microsoft-com:vml" xmlns:wp14="http://schemas.microsoft.com/office/word/2010/wordprocessingDrawing" xmlns:wp="http://schemas.openxmlformats.org/drawingml/2006/wordprocessingDrawing" xmlns:w10="urn:schemas-microsoft-com:office:word" xmlns:w="http://schemas.openxmlformats.org/wordprocessingml/2006/main" xmlns:w14="http://schemas.microsoft.com/office/word/2010/wordml" xmlns:w15="http://schemas.microsoft.com/office/word/2012/wordml" xmlns:w16cex="http://schemas.microsoft.com/office/word/2018/wordml/cex" xmlns:w16cid="http://schemas.microsoft.com/office/word/2016/wordml/cid" xmlns:w16="http://schemas.microsoft.com/office/word/2018/wordml" xmlns:w16du="http://schemas.microsoft.com/office/word/2023/wordml/word16du" xmlns:w16sdtdh="http://schemas.microsoft.com/office/word/2020/wordml/sdtdatahash" xmlns:w16sdtfl="http://schemas.microsoft.com/office/word/2024/wordml/sdtformatlock" xmlns:w16se="http://schemas.microsoft.com/office/word/2015/wordml/symex" xmlns:wpg="http://schemas.microsoft.com/office/word/2010/wordprocessingGroup" xmlns:wpi="http://schemas.microsoft.com/office/word/2010/wordprocessingInk" xmlns:wne="http://schemas.microsoft.com/office/word/2006/wordml" xmlns:wps="http://schemas.microsoft.com/office/word/2010/wordprocessingShape" mc:Ignorable="w14 w15 w16se w16cid w16 w16cex w16sdtdh w16sdtfl w16du wp14">
+<w:hdr xmlns:wpc="http://schemas.microsoft.com/office/word/2010/wordprocessingCanvas" xmlns:cx="http://schemas.microsoft.com/office/drawing/2014/chartex" xmlns:cx1="http://schemas.microsoft.com/office/drawing/2015/9/8/chartex" xmlns:cx2="http://schemas.microsoft.com/office/drawing/2015/10/21/chartex" xmlns:cx3="http://schemas.microsoft.com/office/drawing/2016/5/9/chartex" xmlns:cx4="http://schemas.microsoft.com/office/drawing/2016/5/10/chartex" xmlns:cx5="http://schemas.microsoft.com/office/drawing/2016/5/11/chartex" xmlns:cx6="http://schemas.microsoft.com/office/drawing/2016/5/12/chartex" xmlns:cx7="http://schemas.microsoft.com/office/drawing/2016/5/13/chartex" xmlns:cx8="http://schemas.microsoft.com/office/drawing/2016/5/14/chartex" xmlns:mc="http://schemas.openxmlformats.org/markup-compatibility/2006" xmlns:aink="http://schemas.microsoft.com/office/drawing/2016/ink" xmlns:am3d="http://schemas.microsoft.com/office/drawing/2017/model3d" xmlns:o="urn:schemas-microsoft-com:office:office" xmlns:oel="http://schemas.microsoft.com/office/2019/extlst" xmlns:r="http://schemas.openxmlformats.org/officeDocument/2006/relationships" xmlns:m="http://schemas.openxmlformats.org/officeDocument/2006/math" xmlns:v="urn:schemas-microsoft-com:vml" xmlns:wp14="http://schemas.microsoft.com/office/word/2010/wordprocessingDrawing" xmlns:wp="http://schemas.openxmlformats.org/drawingml/2006/wordprocessingDrawing" xmlns:w10="urn:schemas-microsoft-com:office:word" xmlns:w="http://schemas.openxmlformats.org/wordprocessingml/2006/main" xmlns:w14="http://schemas.microsoft.com/office/word/2010/wordml" xmlns:w15="http://schemas.microsoft.com/office/word/2012/wordml" xmlns:w16cex="http://schemas.microsoft.com/office/word/2018/wordml/cex" xmlns:w16cid="http://schemas.microsoft.com/office/word/2016/wordml/cid" xmlns:w16="http://schemas.microsoft.com/office/word/2018/wordml" xmlns:w16sdtdh="http://schemas.microsoft.com/office/word/2020/wordml/sdtdatahash" xmlns:w16se="http://schemas.microsoft.com/office/word/2015/wordml/symex" xmlns:wpg="http://schemas.microsoft.com/office/word/2010/wordprocessingGroup" xmlns:wpi="http://schemas.microsoft.com/office/word/2010/wordprocessingInk" xmlns:wne="http://schemas.microsoft.com/office/word/2006/wordml" xmlns:wps="http://schemas.microsoft.com/office/word/2010/wordprocessingShape" mc:Ignorable="w14 w15 w16se w16cid w16 w16cex w16sdtdh wp14">
   <w:p>
     <w:pPr>
       <w:pStyle w:val="Header"/>
     </w:pPr>
+    <w:proofErr w:type="spellStart"/>
     <w:r>
       <w:rPr>
         <w:color w:val="4472C4" w:themeColor="accent1"/>
@@ -21187,6 +20762,7 @@
       </w:rPr>
       <w:t>Trường</w:t>
     </w:r>
+    <w:proofErr w:type="spellEnd"/>
     <w:r>
       <w:rPr>
         <w:color w:val="4472C4" w:themeColor="accent1"/>
@@ -21357,7 +20933,7 @@
 </file>
 
 <file path=word/numbering.xml><?xml version="1.0" encoding="utf-8"?>
-<w:numbering xmlns:wpc="http://schemas.microsoft.com/office/word/2010/wordprocessingCanvas" xmlns:cx="http://schemas.microsoft.com/office/drawing/2014/chartex" xmlns:cx1="http://schemas.microsoft.com/office/drawing/2015/9/8/chartex" xmlns:cx2="http://schemas.microsoft.com/office/drawing/2015/10/21/chartex" xmlns:cx3="http://schemas.microsoft.com/office/drawing/2016/5/9/chartex" xmlns:cx4="http://schemas.microsoft.com/office/drawing/2016/5/10/chartex" xmlns:cx5="http://schemas.microsoft.com/office/drawing/2016/5/11/chartex" xmlns:cx6="http://schemas.microsoft.com/office/drawing/2016/5/12/chartex" xmlns:cx7="http://schemas.microsoft.com/office/drawing/2016/5/13/chartex" xmlns:cx8="http://schemas.microsoft.com/office/drawing/2016/5/14/chartex" xmlns:mc="http://schemas.openxmlformats.org/markup-compatibility/2006" xmlns:aink="http://schemas.microsoft.com/office/drawing/2016/ink" xmlns:am3d="http://schemas.microsoft.com/office/drawing/2017/model3d" xmlns:o="urn:schemas-microsoft-com:office:office" xmlns:oel="http://schemas.microsoft.com/office/2019/extlst" xmlns:r="http://schemas.openxmlformats.org/officeDocument/2006/relationships" xmlns:m="http://schemas.openxmlformats.org/officeDocument/2006/math" xmlns:v="urn:schemas-microsoft-com:vml" xmlns:wp14="http://schemas.microsoft.com/office/word/2010/wordprocessingDrawing" xmlns:wp="http://schemas.openxmlformats.org/drawingml/2006/wordprocessingDrawing" xmlns:w10="urn:schemas-microsoft-com:office:word" xmlns:w="http://schemas.openxmlformats.org/wordprocessingml/2006/main" xmlns:w14="http://schemas.microsoft.com/office/word/2010/wordml" xmlns:w15="http://schemas.microsoft.com/office/word/2012/wordml" xmlns:w16cex="http://schemas.microsoft.com/office/word/2018/wordml/cex" xmlns:w16cid="http://schemas.microsoft.com/office/word/2016/wordml/cid" xmlns:w16="http://schemas.microsoft.com/office/word/2018/wordml" xmlns:w16du="http://schemas.microsoft.com/office/word/2023/wordml/word16du" xmlns:w16sdtdh="http://schemas.microsoft.com/office/word/2020/wordml/sdtdatahash" xmlns:w16sdtfl="http://schemas.microsoft.com/office/word/2024/wordml/sdtformatlock" xmlns:w16se="http://schemas.microsoft.com/office/word/2015/wordml/symex" xmlns:wpg="http://schemas.microsoft.com/office/word/2010/wordprocessingGroup" xmlns:wpi="http://schemas.microsoft.com/office/word/2010/wordprocessingInk" xmlns:wne="http://schemas.microsoft.com/office/word/2006/wordml" xmlns:wps="http://schemas.microsoft.com/office/word/2010/wordprocessingShape" mc:Ignorable="w14 w15 w16se w16cid w16 w16cex w16sdtdh w16sdtfl w16du wp14">
+<w:numbering xmlns:wpc="http://schemas.microsoft.com/office/word/2010/wordprocessingCanvas" xmlns:cx="http://schemas.microsoft.com/office/drawing/2014/chartex" xmlns:cx1="http://schemas.microsoft.com/office/drawing/2015/9/8/chartex" xmlns:cx2="http://schemas.microsoft.com/office/drawing/2015/10/21/chartex" xmlns:cx3="http://schemas.microsoft.com/office/drawing/2016/5/9/chartex" xmlns:cx4="http://schemas.microsoft.com/office/drawing/2016/5/10/chartex" xmlns:cx5="http://schemas.microsoft.com/office/drawing/2016/5/11/chartex" xmlns:cx6="http://schemas.microsoft.com/office/drawing/2016/5/12/chartex" xmlns:cx7="http://schemas.microsoft.com/office/drawing/2016/5/13/chartex" xmlns:cx8="http://schemas.microsoft.com/office/drawing/2016/5/14/chartex" xmlns:mc="http://schemas.openxmlformats.org/markup-compatibility/2006" xmlns:aink="http://schemas.microsoft.com/office/drawing/2016/ink" xmlns:am3d="http://schemas.microsoft.com/office/drawing/2017/model3d" xmlns:o="urn:schemas-microsoft-com:office:office" xmlns:oel="http://schemas.microsoft.com/office/2019/extlst" xmlns:r="http://schemas.openxmlformats.org/officeDocument/2006/relationships" xmlns:m="http://schemas.openxmlformats.org/officeDocument/2006/math" xmlns:v="urn:schemas-microsoft-com:vml" xmlns:wp14="http://schemas.microsoft.com/office/word/2010/wordprocessingDrawing" xmlns:wp="http://schemas.openxmlformats.org/drawingml/2006/wordprocessingDrawing" xmlns:w10="urn:schemas-microsoft-com:office:word" xmlns:w="http://schemas.openxmlformats.org/wordprocessingml/2006/main" xmlns:w14="http://schemas.microsoft.com/office/word/2010/wordml" xmlns:w15="http://schemas.microsoft.com/office/word/2012/wordml" xmlns:w16cex="http://schemas.microsoft.com/office/word/2018/wordml/cex" xmlns:w16cid="http://schemas.microsoft.com/office/word/2016/wordml/cid" xmlns:w16="http://schemas.microsoft.com/office/word/2018/wordml" xmlns:w16sdtdh="http://schemas.microsoft.com/office/word/2020/wordml/sdtdatahash" xmlns:w16se="http://schemas.microsoft.com/office/word/2015/wordml/symex" xmlns:wpg="http://schemas.microsoft.com/office/word/2010/wordprocessingGroup" xmlns:wpi="http://schemas.microsoft.com/office/word/2010/wordprocessingInk" xmlns:wne="http://schemas.microsoft.com/office/word/2006/wordml" xmlns:wps="http://schemas.microsoft.com/office/word/2010/wordprocessingShape" mc:Ignorable="w14 w15 w16se w16cid w16 w16cex w16sdtdh wp14">
   <w:abstractNum w:abstractNumId="0" w15:restartNumberingAfterBreak="0">
     <w:nsid w:val="0148467D"/>
     <w:multiLevelType w:val="hybridMultilevel"/>
@@ -22224,7 +21800,7 @@
   <w:abstractNum w:abstractNumId="7" w15:restartNumberingAfterBreak="0">
     <w:nsid w:val="0AD6535A"/>
     <w:multiLevelType w:val="hybridMultilevel"/>
-    <w:tmpl w:val="99CC97AE"/>
+    <w:tmpl w:val="8452A7A0"/>
     <w:lvl w:ilvl="0" w:tplc="2D5C87EA">
       <w:start w:val="4"/>
       <w:numFmt w:val="upperRoman"/>
@@ -22243,16 +21819,16 @@
       <w:lvlText w:val="%2."/>
       <w:lvlJc w:val="right"/>
       <w:pPr>
-        <w:ind w:left="720" w:hanging="360"/>
-      </w:pPr>
-    </w:lvl>
-    <w:lvl w:ilvl="2" w:tplc="0409001B">
-      <w:start w:val="1"/>
-      <w:numFmt w:val="lowerRoman"/>
+        <w:ind w:left="540" w:hanging="180"/>
+      </w:pPr>
+    </w:lvl>
+    <w:lvl w:ilvl="2" w:tplc="FFFFFFFF">
+      <w:start w:val="1"/>
+      <w:numFmt w:val="lowerLetter"/>
       <w:lvlText w:val="%3."/>
-      <w:lvlJc w:val="right"/>
-      <w:pPr>
-        <w:ind w:left="2160" w:hanging="180"/>
+      <w:lvlJc w:val="left"/>
+      <w:pPr>
+        <w:ind w:left="1440" w:hanging="360"/>
       </w:pPr>
     </w:lvl>
     <w:lvl w:ilvl="3" w:tplc="0409000F">
@@ -22264,7 +21840,7 @@
         <w:ind w:left="2880" w:hanging="360"/>
       </w:pPr>
     </w:lvl>
-    <w:lvl w:ilvl="4" w:tplc="04090019" w:tentative="1">
+    <w:lvl w:ilvl="4" w:tplc="04090019">
       <w:start w:val="1"/>
       <w:numFmt w:val="lowerLetter"/>
       <w:lvlText w:val="%5."/>
@@ -32917,7 +32493,7 @@
 </file>
 
 <file path=word/styles.xml><?xml version="1.0" encoding="utf-8"?>
-<w:styles xmlns:mc="http://schemas.openxmlformats.org/markup-compatibility/2006" xmlns:r="http://schemas.openxmlformats.org/officeDocument/2006/relationships" xmlns:w="http://schemas.openxmlformats.org/wordprocessingml/2006/main" xmlns:w14="http://schemas.microsoft.com/office/word/2010/wordml" xmlns:w15="http://schemas.microsoft.com/office/word/2012/wordml" xmlns:w16cex="http://schemas.microsoft.com/office/word/2018/wordml/cex" xmlns:w16cid="http://schemas.microsoft.com/office/word/2016/wordml/cid" xmlns:w16="http://schemas.microsoft.com/office/word/2018/wordml" xmlns:w16du="http://schemas.microsoft.com/office/word/2023/wordml/word16du" xmlns:w16sdtdh="http://schemas.microsoft.com/office/word/2020/wordml/sdtdatahash" xmlns:w16sdtfl="http://schemas.microsoft.com/office/word/2024/wordml/sdtformatlock" xmlns:w16se="http://schemas.microsoft.com/office/word/2015/wordml/symex" mc:Ignorable="w14 w15 w16se w16cid w16 w16cex w16sdtdh w16sdtfl w16du">
+<w:styles xmlns:mc="http://schemas.openxmlformats.org/markup-compatibility/2006" xmlns:r="http://schemas.openxmlformats.org/officeDocument/2006/relationships" xmlns:w="http://schemas.openxmlformats.org/wordprocessingml/2006/main" xmlns:w14="http://schemas.microsoft.com/office/word/2010/wordml" xmlns:w15="http://schemas.microsoft.com/office/word/2012/wordml" xmlns:w16cex="http://schemas.microsoft.com/office/word/2018/wordml/cex" xmlns:w16cid="http://schemas.microsoft.com/office/word/2016/wordml/cid" xmlns:w16="http://schemas.microsoft.com/office/word/2018/wordml" xmlns:w16sdtdh="http://schemas.microsoft.com/office/word/2020/wordml/sdtdatahash" xmlns:w16se="http://schemas.microsoft.com/office/word/2015/wordml/symex" mc:Ignorable="w14 w15 w16se w16cid w16 w16cex w16sdtdh">
   <w:docDefaults>
     <w:rPrDefault>
       <w:rPr>
@@ -33391,6 +32967,7 @@
   <w:style w:type="character" w:default="1" w:styleId="DefaultParagraphFont">
     <w:name w:val="Default Paragraph Font"/>
     <w:uiPriority w:val="1"/>
+    <w:semiHidden/>
     <w:unhideWhenUsed/>
   </w:style>
   <w:style w:type="table" w:default="1" w:styleId="TableNormal">

</xml_diff>